<commit_message>
added the procedural design screen
</commit_message>
<xml_diff>
--- a/Project File.docx
+++ b/Project File.docx
@@ -4,30 +4,12 @@
   <w:body>
     <w:p>
       <w:r>
-        <w:t># ping-pong-</w:t>
-      </w:r>
-      <w:proofErr w:type="spellStart"/>
-      <w:r>
-        <w:t>xiiProj</w:t>
-      </w:r>
-      <w:proofErr w:type="spellEnd"/>
-    </w:p>
-    <w:p>
-      <w:proofErr w:type="spellStart"/>
-      <w:r>
-        <w:t>PingPong</w:t>
-      </w:r>
-      <w:proofErr w:type="spellEnd"/>
-      <w:r>
-        <w:t xml:space="preserve"> - A project made by Dev </w:t>
-      </w:r>
-      <w:proofErr w:type="spellStart"/>
-      <w:r>
-        <w:t>Radadia</w:t>
-      </w:r>
-      <w:proofErr w:type="spellEnd"/>
-      <w:r>
-        <w:t xml:space="preserve"> and Dheer Banker</w:t>
+        <w:t># ping-pong-xiiProj</w:t>
+      </w:r>
+    </w:p>
+    <w:p>
+      <w:r>
+        <w:t>PingPong - A project made by Dev Radadia and Dheer Banker</w:t>
       </w:r>
     </w:p>
     <w:p>
@@ -54,14 +36,7 @@
       </w:r>
       <w:r>
         <w:tab/>
-      </w:r>
-      <w:proofErr w:type="spellStart"/>
-      <w:r>
-        <w:t>i</w:t>
-      </w:r>
-      <w:proofErr w:type="spellEnd"/>
-      <w:r>
-        <w:t>) image - Contains the images used in the project</w:t>
+        <w:t>i) image - Contains the images used in the project</w:t>
       </w:r>
     </w:p>
     <w:p>
@@ -97,140 +72,552 @@
       </w:r>
       <w:r>
         <w:tab/>
-        <w:t xml:space="preserve">v) sprites - Contains the different </w:t>
-      </w:r>
-      <w:proofErr w:type="spellStart"/>
-      <w:r>
-        <w:t>pygame</w:t>
-      </w:r>
-      <w:proofErr w:type="spellEnd"/>
-      <w:r>
+        <w:t>v) sprites - Contains the different pygame drawables that have been used frequently in the project, like ball, paddle, button, etc.</w:t>
+      </w:r>
+    </w:p>
+    <w:p/>
+    <w:p/>
+    <w:p>
+      <w:r>
+        <w:tab/>
+        <w:t>2) All the GUI Elements in the project are developed solely using pygame, from scratch, in order to keep a consistent GUI</w:t>
+      </w:r>
+    </w:p>
+    <w:p/>
+    <w:p>
+      <w:r>
+        <w:tab/>
+        <w:t>3) The project also includes various sounds in it, which are played, for example, when a button is clicked, or when the ball bounces.</w:t>
+      </w:r>
+    </w:p>
+    <w:p/>
+    <w:p/>
+    <w:p>
+      <w:r>
+        <w:tab/>
+        <w:t>4) There are a total of 6 screens in the project</w:t>
+      </w:r>
+    </w:p>
+    <w:p>
+      <w:r>
+        <w:tab/>
+      </w:r>
+      <w:r>
+        <w:tab/>
+        <w:t>i) About - Tells the user about the developers and the basic controls of the game</w:t>
+      </w:r>
+    </w:p>
+    <w:p>
+      <w:r>
+        <w:tab/>
+      </w:r>
+      <w:r>
+        <w:tab/>
+        <w:t>ii) Main Menu - The main screen that has options to go to the other screens.</w:t>
+      </w:r>
+    </w:p>
+    <w:p>
+      <w:r>
+        <w:tab/>
+      </w:r>
+      <w:r>
+        <w:tab/>
+        <w:t>iii) Player Names - Where players can enter their names and choose their colours</w:t>
+      </w:r>
+    </w:p>
+    <w:p>
+      <w:r>
+        <w:tab/>
+      </w:r>
+      <w:r>
+        <w:tab/>
+        <w:t>iv) Game - The game screen, where the players play.</w:t>
+      </w:r>
+    </w:p>
+    <w:p>
+      <w:r>
+        <w:tab/>
+      </w:r>
+      <w:r>
+        <w:tab/>
+        <w:t>v) Pause - The screen which comes up when players choose to pause the game</w:t>
+      </w:r>
+    </w:p>
+    <w:p>
+      <w:r>
+        <w:tab/>
+      </w:r>
+      <w:r>
+        <w:tab/>
+        <w:t>vi) EndGame - The screen which declares the winner of the game just played</w:t>
+      </w:r>
+    </w:p>
+    <w:p/>
+    <w:p/>
+    <w:p>
+      <w:r>
+        <w:lastRenderedPageBreak/>
+        <w:tab/>
+        <w:t>5) All the screens are then bound and controlled using "The Game.py", the main controller code of this project.</w:t>
+      </w:r>
+    </w:p>
+    <w:p/>
+    <w:p/>
+    <w:p/>
+    <w:p/>
+    <w:p/>
+    <w:p/>
+    <w:p/>
+    <w:p/>
+    <w:p/>
+    <w:p/>
+    <w:p/>
+    <w:p/>
+    <w:p/>
+    <w:p/>
+    <w:p/>
+    <w:p/>
+    <w:p/>
+    <w:p/>
+    <w:p/>
+    <w:p/>
+    <w:p/>
+    <w:p/>
+    <w:p/>
+    <w:p/>
+    <w:p/>
+    <w:p/>
+    <w:p/>
+    <w:p/>
+    <w:p/>
+    <w:p>
+      <w:pPr>
+        <w:pStyle w:val="Title"/>
+        <w:jc w:val="center"/>
+      </w:pPr>
+      <w:r>
+        <w:lastRenderedPageBreak/>
+        <w:t>Procedural Design</w:t>
+      </w:r>
+    </w:p>
+    <w:p/>
+    <w:p>
+      <w:pPr>
+        <w:pStyle w:val="ListParagraph"/>
+        <w:numPr>
+          <w:ilvl w:val="0"/>
+          <w:numId w:val="1"/>
+        </w:numPr>
+      </w:pPr>
+      <w:r>
+        <w:t xml:space="preserve">To start the application, click on </w:t>
+      </w:r>
+      <w:r>
+        <w:rPr>
+          <w:b/>
+          <w:bCs/>
+          <w:lang w:val="en-US"/>
+        </w:rPr>
+        <w:t xml:space="preserve">The Game.py </w:t>
+      </w:r>
+      <w:r>
+        <w:rPr>
+          <w:lang w:val="en-US"/>
+        </w:rPr>
+        <w:t xml:space="preserve">or run </w:t>
+      </w:r>
+      <w:r>
+        <w:rPr>
+          <w:b/>
+          <w:bCs/>
+          <w:lang w:val="en-US"/>
+        </w:rPr>
+        <w:t xml:space="preserve">The Game.py </w:t>
+      </w:r>
+      <w:r>
+        <w:rPr>
+          <w:lang w:val="en-US"/>
+        </w:rPr>
+        <w:t>via a Python console.</w:t>
+      </w:r>
+    </w:p>
+    <w:p>
+      <w:pPr>
+        <w:pStyle w:val="ListParagraph"/>
+        <w:numPr>
+          <w:ilvl w:val="0"/>
+          <w:numId w:val="1"/>
+        </w:numPr>
+      </w:pPr>
+      <w:r>
+        <w:t>The main screen appears, which has three options:</w:t>
+      </w:r>
+    </w:p>
+    <w:p>
+      <w:pPr>
+        <w:pStyle w:val="ListParagraph"/>
+        <w:numPr>
+          <w:ilvl w:val="1"/>
+          <w:numId w:val="1"/>
+        </w:numPr>
+      </w:pPr>
+      <w:r>
+        <w:rPr>
+          <w:b/>
+          <w:bCs/>
+        </w:rPr>
+        <w:t>Start</w:t>
+      </w:r>
+      <w:r>
+        <w:t xml:space="preserve">: Takes the user to the </w:t>
+      </w:r>
+      <w:r>
+        <w:rPr>
+          <w:b/>
+          <w:bCs/>
+        </w:rPr>
+        <w:t>Player Names</w:t>
+      </w:r>
+      <w:r>
+        <w:t xml:space="preserve"> screen (details mentioned below).</w:t>
+      </w:r>
+    </w:p>
+    <w:p>
+      <w:pPr>
+        <w:pStyle w:val="ListParagraph"/>
+        <w:numPr>
+          <w:ilvl w:val="1"/>
+          <w:numId w:val="1"/>
+        </w:numPr>
+      </w:pPr>
+      <w:r>
+        <w:rPr>
+          <w:b/>
+          <w:bCs/>
+        </w:rPr>
+        <w:t>About</w:t>
+      </w:r>
+      <w:r>
+        <w:t xml:space="preserve">: Takes the user to the </w:t>
+      </w:r>
+      <w:r>
+        <w:rPr>
+          <w:b/>
+          <w:bCs/>
+          <w:lang w:val="en-US"/>
+        </w:rPr>
+        <w:t xml:space="preserve">About </w:t>
+      </w:r>
+      <w:r>
+        <w:rPr>
+          <w:lang w:val="en-US"/>
+        </w:rPr>
+        <w:t>screen, which contains information about the project and its basic controls.</w:t>
+      </w:r>
+    </w:p>
+    <w:p>
+      <w:pPr>
+        <w:pStyle w:val="ListParagraph"/>
+        <w:numPr>
+          <w:ilvl w:val="1"/>
+          <w:numId w:val="1"/>
+        </w:numPr>
+      </w:pPr>
+      <w:r>
+        <w:rPr>
+          <w:b/>
+          <w:bCs/>
+        </w:rPr>
+        <w:t>Quit</w:t>
+      </w:r>
+      <w:r>
+        <w:t>: Exits the application.</w:t>
+      </w:r>
+    </w:p>
+    <w:p>
+      <w:pPr>
+        <w:pStyle w:val="ListParagraph"/>
+        <w:numPr>
+          <w:ilvl w:val="0"/>
+          <w:numId w:val="1"/>
+        </w:numPr>
+      </w:pPr>
+      <w:r>
+        <w:rPr>
+          <w:b/>
+          <w:bCs/>
+        </w:rPr>
+        <w:t xml:space="preserve">Player Names </w:t>
+      </w:r>
+      <w:r>
+        <w:t>s</w:t>
+      </w:r>
+      <w:r>
+        <w:t>creen</w:t>
+      </w:r>
+      <w:r>
+        <w:t xml:space="preserve">: Here, the players can set their respective names and choose their colours (default White). From here they can either </w:t>
+      </w:r>
+      <w:r>
+        <w:rPr>
+          <w:b/>
+          <w:bCs/>
+          <w:lang w:val="en-US"/>
+        </w:rPr>
+        <w:t xml:space="preserve">Return to Main Menu </w:t>
+      </w:r>
+      <w:r>
+        <w:rPr>
+          <w:lang w:val="en-US"/>
+        </w:rPr>
+        <w:t xml:space="preserve">or press </w:t>
+      </w:r>
+      <w:r>
+        <w:rPr>
+          <w:b/>
+          <w:bCs/>
+          <w:lang w:val="en-US"/>
+        </w:rPr>
+        <w:t>Enter</w:t>
+      </w:r>
+      <w:r>
+        <w:rPr>
+          <w:b/>
+          <w:bCs/>
+        </w:rPr>
         <w:t xml:space="preserve"> </w:t>
       </w:r>
-      <w:proofErr w:type="spellStart"/>
-      <w:r>
-        <w:t>drawables</w:t>
-      </w:r>
-      <w:proofErr w:type="spellEnd"/>
-      <w:r>
-        <w:t xml:space="preserve"> that have been used frequently in the project, like ball, paddle, button, etc.</w:t>
-      </w:r>
-    </w:p>
-    <w:p/>
-    <w:p/>
-    <w:p>
-      <w:r>
-        <w:tab/>
-        <w:t xml:space="preserve">2) All the GUI Elements in the project are developed solely using </w:t>
-      </w:r>
-      <w:proofErr w:type="spellStart"/>
-      <w:r>
-        <w:t>pygame</w:t>
-      </w:r>
-      <w:proofErr w:type="spellEnd"/>
-      <w:r>
-        <w:t>, from scratch, in order to keep a consistent GUI</w:t>
-      </w:r>
-    </w:p>
-    <w:p/>
-    <w:p>
-      <w:r>
-        <w:tab/>
-        <w:t>3) The project also includes various sounds in it, which are played, for example, when a button is clicked, or when the ball bounces.</w:t>
-      </w:r>
-    </w:p>
-    <w:p/>
-    <w:p/>
-    <w:p>
-      <w:r>
-        <w:tab/>
-        <w:t xml:space="preserve">4) There </w:t>
-      </w:r>
-      <w:proofErr w:type="gramStart"/>
-      <w:r>
-        <w:t>are</w:t>
-      </w:r>
-      <w:proofErr w:type="gramEnd"/>
-      <w:r>
-        <w:t xml:space="preserve"> a total of 6 screens in the project</w:t>
-      </w:r>
-    </w:p>
-    <w:p>
-      <w:r>
-        <w:tab/>
-      </w:r>
-      <w:r>
-        <w:tab/>
-      </w:r>
-      <w:proofErr w:type="spellStart"/>
-      <w:r>
-        <w:t>i</w:t>
-      </w:r>
-      <w:proofErr w:type="spellEnd"/>
-      <w:r>
-        <w:t>) About - Tells the user about the developers and the basic controls of the game</w:t>
-      </w:r>
-    </w:p>
-    <w:p>
-      <w:r>
-        <w:tab/>
-      </w:r>
-      <w:r>
-        <w:tab/>
-        <w:t>ii) Main Menu - The main screen that has options to go to the other screens.</w:t>
-      </w:r>
-    </w:p>
-    <w:p>
-      <w:r>
-        <w:tab/>
-      </w:r>
-      <w:r>
-        <w:tab/>
-        <w:t>iii) Player Names - Where players can enter their names and choose their colours</w:t>
-      </w:r>
-    </w:p>
-    <w:p>
-      <w:r>
-        <w:tab/>
-      </w:r>
-      <w:r>
-        <w:tab/>
-        <w:t>iv) Game - The game screen, where the players play.</w:t>
-      </w:r>
-    </w:p>
-    <w:p>
-      <w:r>
-        <w:tab/>
-      </w:r>
-      <w:r>
-        <w:tab/>
-        <w:t>v) Pause - The screen which comes up when players choose to pause the game</w:t>
-      </w:r>
-    </w:p>
-    <w:p>
-      <w:r>
-        <w:tab/>
-      </w:r>
-      <w:r>
-        <w:tab/>
-        <w:t xml:space="preserve">vi) </w:t>
-      </w:r>
-      <w:proofErr w:type="spellStart"/>
-      <w:r>
-        <w:t>EndGame</w:t>
-      </w:r>
-      <w:proofErr w:type="spellEnd"/>
-      <w:r>
-        <w:t xml:space="preserve"> - The screen which declares the winner of the game just played</w:t>
-      </w:r>
-    </w:p>
-    <w:p/>
-    <w:p/>
-    <w:p>
-      <w:r>
-        <w:lastRenderedPageBreak/>
-        <w:tab/>
-        <w:t>5) All the screens are then bound and controlled using "The Game.py", the main controller code of this project.</w:t>
+      <w:r>
+        <w:t xml:space="preserve">to move to the </w:t>
+      </w:r>
+      <w:r>
+        <w:rPr>
+          <w:b/>
+          <w:bCs/>
+        </w:rPr>
+        <w:t xml:space="preserve">Game </w:t>
+      </w:r>
+      <w:r>
+        <w:t>screen.</w:t>
+      </w:r>
+    </w:p>
+    <w:p>
+      <w:pPr>
+        <w:pStyle w:val="ListParagraph"/>
+        <w:numPr>
+          <w:ilvl w:val="0"/>
+          <w:numId w:val="1"/>
+        </w:numPr>
+      </w:pPr>
+      <w:r>
+        <w:rPr>
+          <w:b/>
+          <w:bCs/>
+        </w:rPr>
+        <w:t xml:space="preserve">Game </w:t>
+      </w:r>
+      <w:r>
+        <w:t>screen: After an initial countdown from 3 to 1, the game starts. Players can:</w:t>
+      </w:r>
+    </w:p>
+    <w:p>
+      <w:pPr>
+        <w:pStyle w:val="ListParagraph"/>
+        <w:numPr>
+          <w:ilvl w:val="1"/>
+          <w:numId w:val="1"/>
+        </w:numPr>
+      </w:pPr>
+      <w:r>
+        <w:t xml:space="preserve">Move their paddles using the respective controls (mentioned in </w:t>
+      </w:r>
+      <w:r>
+        <w:rPr>
+          <w:b/>
+          <w:bCs/>
+          <w:lang w:val="en-US"/>
+        </w:rPr>
+        <w:t xml:space="preserve">About </w:t>
+      </w:r>
+      <w:r>
+        <w:rPr>
+          <w:lang w:val="en-US"/>
+        </w:rPr>
+        <w:t>screen).</w:t>
+      </w:r>
+    </w:p>
+    <w:p>
+      <w:pPr>
+        <w:pStyle w:val="ListParagraph"/>
+        <w:numPr>
+          <w:ilvl w:val="1"/>
+          <w:numId w:val="1"/>
+        </w:numPr>
+      </w:pPr>
+      <w:r>
+        <w:rPr>
+          <w:lang w:val="en-US"/>
+        </w:rPr>
+        <w:t xml:space="preserve">Pause the game using the </w:t>
+      </w:r>
+      <w:r>
+        <w:rPr>
+          <w:b/>
+          <w:bCs/>
+          <w:lang w:val="en-US"/>
+        </w:rPr>
+        <w:t xml:space="preserve">Pause </w:t>
+      </w:r>
+      <w:r>
+        <w:rPr>
+          <w:lang w:val="en-US"/>
+        </w:rPr>
+        <w:t xml:space="preserve">button or by pressing </w:t>
+      </w:r>
+      <w:r>
+        <w:rPr>
+          <w:b/>
+          <w:bCs/>
+          <w:lang w:val="en-US"/>
+        </w:rPr>
+        <w:t>P</w:t>
+      </w:r>
+      <w:r>
+        <w:rPr>
+          <w:lang w:val="en-US"/>
+        </w:rPr>
+        <w:t>.</w:t>
+      </w:r>
+    </w:p>
+    <w:p>
+      <w:pPr>
+        <w:pStyle w:val="ListParagraph"/>
+        <w:numPr>
+          <w:ilvl w:val="1"/>
+          <w:numId w:val="1"/>
+        </w:numPr>
+      </w:pPr>
+      <w:r>
+        <w:rPr>
+          <w:lang w:val="en-US"/>
+        </w:rPr>
+        <w:t xml:space="preserve">Go to the main screen by pressing </w:t>
+      </w:r>
+      <w:r>
+        <w:rPr>
+          <w:b/>
+          <w:bCs/>
+          <w:lang w:val="en-US"/>
+        </w:rPr>
+        <w:t>Esc</w:t>
+      </w:r>
+      <w:r>
+        <w:rPr>
+          <w:lang w:val="en-US"/>
+        </w:rPr>
+        <w:t>.</w:t>
+      </w:r>
+    </w:p>
+    <w:p>
+      <w:pPr>
+        <w:pStyle w:val="ListParagraph"/>
+        <w:numPr>
+          <w:ilvl w:val="0"/>
+          <w:numId w:val="1"/>
+        </w:numPr>
+      </w:pPr>
+      <w:r>
+        <w:rPr>
+          <w:b/>
+          <w:bCs/>
+          <w:lang w:val="en-US"/>
+        </w:rPr>
+        <w:t xml:space="preserve">Pause </w:t>
+      </w:r>
+      <w:r>
+        <w:rPr>
+          <w:lang w:val="en-US"/>
+        </w:rPr>
+        <w:t xml:space="preserve">screen: Shows the current scores and has the options to </w:t>
+      </w:r>
+      <w:r>
+        <w:rPr>
+          <w:b/>
+          <w:bCs/>
+          <w:lang w:val="en-US"/>
+        </w:rPr>
+        <w:t xml:space="preserve">Resume, Return to Main Menu </w:t>
+      </w:r>
+      <w:r>
+        <w:rPr>
+          <w:lang w:val="en-US"/>
+        </w:rPr>
+        <w:t xml:space="preserve">or </w:t>
+      </w:r>
+      <w:r>
+        <w:rPr>
+          <w:b/>
+          <w:bCs/>
+          <w:lang w:val="en-US"/>
+        </w:rPr>
+        <w:t>Quit</w:t>
+      </w:r>
+      <w:r>
+        <w:rPr>
+          <w:lang w:val="en-US"/>
+        </w:rPr>
+        <w:t>.</w:t>
+      </w:r>
+    </w:p>
+    <w:p>
+      <w:pPr>
+        <w:pStyle w:val="ListParagraph"/>
+        <w:numPr>
+          <w:ilvl w:val="0"/>
+          <w:numId w:val="1"/>
+        </w:numPr>
+      </w:pPr>
+      <w:r>
+        <w:rPr>
+          <w:b/>
+          <w:bCs/>
+          <w:lang w:val="en-US"/>
+        </w:rPr>
+        <w:t xml:space="preserve">Endgame </w:t>
+      </w:r>
+      <w:r>
+        <w:rPr>
+          <w:lang w:val="en-US"/>
+        </w:rPr>
+        <w:t xml:space="preserve">screen: The screen which follows when the game ends, showing the winner’s name, and the options to </w:t>
+      </w:r>
+      <w:r>
+        <w:rPr>
+          <w:b/>
+          <w:bCs/>
+          <w:lang w:val="en-US"/>
+        </w:rPr>
+        <w:t xml:space="preserve">Play Again, Return to Main Menu, </w:t>
+      </w:r>
+      <w:r>
+        <w:rPr>
+          <w:lang w:val="en-US"/>
+        </w:rPr>
+        <w:t xml:space="preserve">or </w:t>
+      </w:r>
+      <w:r>
+        <w:rPr>
+          <w:b/>
+          <w:bCs/>
+          <w:lang w:val="en-US"/>
+        </w:rPr>
+        <w:t>Quit</w:t>
+      </w:r>
+      <w:r>
+        <w:rPr>
+          <w:lang w:val="en-US"/>
+        </w:rPr>
+        <w:t>.</w:t>
       </w:r>
     </w:p>
     <w:sectPr>
@@ -241,6 +628,100 @@
     </w:sectPr>
   </w:body>
 </w:document>
+</file>
+
+<file path=word/numbering.xml><?xml version="1.0" encoding="utf-8"?>
+<w:numbering xmlns:wpc="http://schemas.microsoft.com/office/word/2010/wordprocessingCanvas" xmlns:cx="http://schemas.microsoft.com/office/drawing/2014/chartex" xmlns:cx1="http://schemas.microsoft.com/office/drawing/2015/9/8/chartex" xmlns:cx2="http://schemas.microsoft.com/office/drawing/2015/10/21/chartex" xmlns:cx3="http://schemas.microsoft.com/office/drawing/2016/5/9/chartex" xmlns:cx4="http://schemas.microsoft.com/office/drawing/2016/5/10/chartex" xmlns:cx5="http://schemas.microsoft.com/office/drawing/2016/5/11/chartex" xmlns:cx6="http://schemas.microsoft.com/office/drawing/2016/5/12/chartex" xmlns:cx7="http://schemas.microsoft.com/office/drawing/2016/5/13/chartex" xmlns:cx8="http://schemas.microsoft.com/office/drawing/2016/5/14/chartex" xmlns:mc="http://schemas.openxmlformats.org/markup-compatibility/2006" xmlns:aink="http://schemas.microsoft.com/office/drawing/2016/ink" xmlns:am3d="http://schemas.microsoft.com/office/drawing/2017/model3d" xmlns:o="urn:schemas-microsoft-com:office:office" xmlns:r="http://schemas.openxmlformats.org/officeDocument/2006/relationships" xmlns:m="http://schemas.openxmlformats.org/officeDocument/2006/math" xmlns:v="urn:schemas-microsoft-com:vml" xmlns:wp14="http://schemas.microsoft.com/office/word/2010/wordprocessingDrawing" xmlns:wp="http://schemas.openxmlformats.org/drawingml/2006/wordprocessingDrawing" xmlns:w10="urn:schemas-microsoft-com:office:word" xmlns:w="http://schemas.openxmlformats.org/wordprocessingml/2006/main" xmlns:w14="http://schemas.microsoft.com/office/word/2010/wordml" xmlns:w15="http://schemas.microsoft.com/office/word/2012/wordml" xmlns:w16cex="http://schemas.microsoft.com/office/word/2018/wordml/cex" xmlns:w16cid="http://schemas.microsoft.com/office/word/2016/wordml/cid" xmlns:w16="http://schemas.microsoft.com/office/word/2018/wordml" xmlns:w16se="http://schemas.microsoft.com/office/word/2015/wordml/symex" xmlns:wpg="http://schemas.microsoft.com/office/word/2010/wordprocessingGroup" xmlns:wpi="http://schemas.microsoft.com/office/word/2010/wordprocessingInk" xmlns:wne="http://schemas.microsoft.com/office/word/2006/wordml" xmlns:wps="http://schemas.microsoft.com/office/word/2010/wordprocessingShape" mc:Ignorable="w14 w15 w16se w16cid w16 w16cex wp14">
+  <w:abstractNum w:abstractNumId="0" w15:restartNumberingAfterBreak="0">
+    <w:nsid w:val="6E6F6736"/>
+    <w:multiLevelType w:val="hybridMultilevel"/>
+    <w:tmpl w:val="86169788"/>
+    <w:lvl w:ilvl="0" w:tplc="4009000F">
+      <w:start w:val="1"/>
+      <w:numFmt w:val="decimal"/>
+      <w:lvlText w:val="%1."/>
+      <w:lvlJc w:val="left"/>
+      <w:pPr>
+        <w:ind w:left="720" w:hanging="360"/>
+      </w:pPr>
+    </w:lvl>
+    <w:lvl w:ilvl="1" w:tplc="40090019">
+      <w:start w:val="1"/>
+      <w:numFmt w:val="lowerLetter"/>
+      <w:lvlText w:val="%2."/>
+      <w:lvlJc w:val="left"/>
+      <w:pPr>
+        <w:ind w:left="1440" w:hanging="360"/>
+      </w:pPr>
+    </w:lvl>
+    <w:lvl w:ilvl="2" w:tplc="4009001B" w:tentative="1">
+      <w:start w:val="1"/>
+      <w:numFmt w:val="lowerRoman"/>
+      <w:lvlText w:val="%3."/>
+      <w:lvlJc w:val="right"/>
+      <w:pPr>
+        <w:ind w:left="2160" w:hanging="180"/>
+      </w:pPr>
+    </w:lvl>
+    <w:lvl w:ilvl="3" w:tplc="4009000F" w:tentative="1">
+      <w:start w:val="1"/>
+      <w:numFmt w:val="decimal"/>
+      <w:lvlText w:val="%4."/>
+      <w:lvlJc w:val="left"/>
+      <w:pPr>
+        <w:ind w:left="2880" w:hanging="360"/>
+      </w:pPr>
+    </w:lvl>
+    <w:lvl w:ilvl="4" w:tplc="40090019" w:tentative="1">
+      <w:start w:val="1"/>
+      <w:numFmt w:val="lowerLetter"/>
+      <w:lvlText w:val="%5."/>
+      <w:lvlJc w:val="left"/>
+      <w:pPr>
+        <w:ind w:left="3600" w:hanging="360"/>
+      </w:pPr>
+    </w:lvl>
+    <w:lvl w:ilvl="5" w:tplc="4009001B" w:tentative="1">
+      <w:start w:val="1"/>
+      <w:numFmt w:val="lowerRoman"/>
+      <w:lvlText w:val="%6."/>
+      <w:lvlJc w:val="right"/>
+      <w:pPr>
+        <w:ind w:left="4320" w:hanging="180"/>
+      </w:pPr>
+    </w:lvl>
+    <w:lvl w:ilvl="6" w:tplc="4009000F" w:tentative="1">
+      <w:start w:val="1"/>
+      <w:numFmt w:val="decimal"/>
+      <w:lvlText w:val="%7."/>
+      <w:lvlJc w:val="left"/>
+      <w:pPr>
+        <w:ind w:left="5040" w:hanging="360"/>
+      </w:pPr>
+    </w:lvl>
+    <w:lvl w:ilvl="7" w:tplc="40090019" w:tentative="1">
+      <w:start w:val="1"/>
+      <w:numFmt w:val="lowerLetter"/>
+      <w:lvlText w:val="%8."/>
+      <w:lvlJc w:val="left"/>
+      <w:pPr>
+        <w:ind w:left="5760" w:hanging="360"/>
+      </w:pPr>
+    </w:lvl>
+    <w:lvl w:ilvl="8" w:tplc="4009001B" w:tentative="1">
+      <w:start w:val="1"/>
+      <w:numFmt w:val="lowerRoman"/>
+      <w:lvlText w:val="%9."/>
+      <w:lvlJc w:val="right"/>
+      <w:pPr>
+        <w:ind w:left="6480" w:hanging="180"/>
+      </w:pPr>
+    </w:lvl>
+  </w:abstractNum>
+  <w:num w:numId="1">
+    <w:abstractNumId w:val="0"/>
+  </w:num>
+</w:numbering>
 </file>
 
 <file path=word/styles.xml><?xml version="1.0" encoding="utf-8"?>
@@ -645,7 +1126,6 @@
   <w:style w:type="character" w:default="1" w:styleId="DefaultParagraphFont">
     <w:name w:val="Default Paragraph Font"/>
     <w:uiPriority w:val="1"/>
-    <w:semiHidden/>
     <w:unhideWhenUsed/>
   </w:style>
   <w:style w:type="table" w:default="1" w:styleId="TableNormal">
@@ -668,6 +1148,51 @@
     <w:uiPriority w:val="99"/>
     <w:semiHidden/>
     <w:unhideWhenUsed/>
+  </w:style>
+  <w:style w:type="paragraph" w:styleId="Title">
+    <w:name w:val="Title"/>
+    <w:basedOn w:val="Normal"/>
+    <w:next w:val="Normal"/>
+    <w:link w:val="TitleChar"/>
+    <w:uiPriority w:val="10"/>
+    <w:qFormat/>
+    <w:rsid w:val="004D3EB5"/>
+    <w:pPr>
+      <w:spacing w:after="0" w:line="240" w:lineRule="auto"/>
+      <w:contextualSpacing/>
+    </w:pPr>
+    <w:rPr>
+      <w:rFonts w:asciiTheme="majorHAnsi" w:eastAsiaTheme="majorEastAsia" w:hAnsiTheme="majorHAnsi" w:cstheme="majorBidi"/>
+      <w:spacing w:val="-10"/>
+      <w:kern w:val="28"/>
+      <w:sz w:val="56"/>
+      <w:szCs w:val="56"/>
+    </w:rPr>
+  </w:style>
+  <w:style w:type="character" w:customStyle="1" w:styleId="TitleChar">
+    <w:name w:val="Title Char"/>
+    <w:basedOn w:val="DefaultParagraphFont"/>
+    <w:link w:val="Title"/>
+    <w:uiPriority w:val="10"/>
+    <w:rsid w:val="004D3EB5"/>
+    <w:rPr>
+      <w:rFonts w:asciiTheme="majorHAnsi" w:eastAsiaTheme="majorEastAsia" w:hAnsiTheme="majorHAnsi" w:cstheme="majorBidi"/>
+      <w:spacing w:val="-10"/>
+      <w:kern w:val="28"/>
+      <w:sz w:val="56"/>
+      <w:szCs w:val="56"/>
+    </w:rPr>
+  </w:style>
+  <w:style w:type="paragraph" w:styleId="ListParagraph">
+    <w:name w:val="List Paragraph"/>
+    <w:basedOn w:val="Normal"/>
+    <w:uiPriority w:val="34"/>
+    <w:qFormat/>
+    <w:rsid w:val="004D3EB5"/>
+    <w:pPr>
+      <w:ind w:left="720"/>
+      <w:contextualSpacing/>
+    </w:pPr>
   </w:style>
 </w:styles>
 </file>
@@ -931,4 +1456,16 @@
     </a:ext>
   </a:extLst>
 </a:theme>
+</file>
+
+<file path=customXml/item1.xml><?xml version="1.0" encoding="utf-8"?>
+<b:Sources xmlns:b="http://schemas.openxmlformats.org/officeDocument/2006/bibliography" xmlns="http://schemas.openxmlformats.org/officeDocument/2006/bibliography" SelectedStyle="\APASixthEditionOfficeOnline.xsl" StyleName="APA" Version="6"/>
+</file>
+
+<file path=customXml/itemProps1.xml><?xml version="1.0" encoding="utf-8"?>
+<ds:datastoreItem xmlns:ds="http://schemas.openxmlformats.org/officeDocument/2006/customXml" ds:itemID="{EC917764-0FD0-4F92-992C-1D50EC1152EE}">
+  <ds:schemaRefs>
+    <ds:schemaRef ds:uri="http://schemas.openxmlformats.org/officeDocument/2006/bibliography"/>
+  </ds:schemaRefs>
+</ds:datastoreItem>
 </file>
</xml_diff>

<commit_message>
added image to the procedural design screen
</commit_message>
<xml_diff>
--- a/Project File.docx
+++ b/Project File.docx
@@ -618,6 +618,63 @@
           <w:lang w:val="en-US"/>
         </w:rPr>
         <w:t>.</w:t>
+      </w:r>
+    </w:p>
+    <w:p>
+      <w:r>
+        <w:t>The possible screens and transitions are shown in the image below.</w:t>
+      </w:r>
+    </w:p>
+    <w:p/>
+    <w:p>
+      <w:pPr>
+        <w:jc w:val="center"/>
+      </w:pPr>
+      <w:r>
+        <w:rPr>
+          <w:noProof/>
+        </w:rPr>
+        <w:drawing>
+          <wp:inline distT="0" distB="0" distL="0" distR="0" wp14:anchorId="1579DA79" wp14:editId="777DA646">
+            <wp:extent cx="2813402" cy="3470031"/>
+            <wp:effectExtent l="0" t="0" r="6350" b="0"/>
+            <wp:docPr id="1" name="Picture 1"/>
+            <wp:cNvGraphicFramePr>
+              <a:graphicFrameLocks xmlns:a="http://schemas.openxmlformats.org/drawingml/2006/main" noChangeAspect="1"/>
+            </wp:cNvGraphicFramePr>
+            <a:graphic xmlns:a="http://schemas.openxmlformats.org/drawingml/2006/main">
+              <a:graphicData uri="http://schemas.openxmlformats.org/drawingml/2006/picture">
+                <pic:pic xmlns:pic="http://schemas.openxmlformats.org/drawingml/2006/picture">
+                  <pic:nvPicPr>
+                    <pic:cNvPr id="1" name="Picture 1"/>
+                    <pic:cNvPicPr/>
+                  </pic:nvPicPr>
+                  <pic:blipFill>
+                    <a:blip r:embed="rId6">
+                      <a:extLst>
+                        <a:ext uri="{28A0092B-C50C-407E-A947-70E740481C1C}">
+                          <a14:useLocalDpi xmlns:a14="http://schemas.microsoft.com/office/drawing/2010/main" val="0"/>
+                        </a:ext>
+                      </a:extLst>
+                    </a:blip>
+                    <a:stretch>
+                      <a:fillRect/>
+                    </a:stretch>
+                  </pic:blipFill>
+                  <pic:spPr>
+                    <a:xfrm>
+                      <a:off x="0" y="0"/>
+                      <a:ext cx="2832258" cy="3493288"/>
+                    </a:xfrm>
+                    <a:prstGeom prst="rect">
+                      <a:avLst/>
+                    </a:prstGeom>
+                  </pic:spPr>
+                </pic:pic>
+              </a:graphicData>
+            </a:graphic>
+          </wp:inline>
+        </w:drawing>
       </w:r>
     </w:p>
     <w:sectPr>
@@ -1126,6 +1183,7 @@
   <w:style w:type="character" w:default="1" w:styleId="DefaultParagraphFont">
     <w:name w:val="Default Paragraph Font"/>
     <w:uiPriority w:val="1"/>
+    <w:semiHidden/>
     <w:unhideWhenUsed/>
   </w:style>
   <w:style w:type="table" w:default="1" w:styleId="TableNormal">

</xml_diff>